<commit_message>
Updated Project Doc and added Domain Model Doc
</commit_message>
<xml_diff>
--- a/Project Documents/Architectural Design Document.docx
+++ b/Project Documents/Architectural Design Document.docx
@@ -50,7 +50,7 @@
         </w:rPr>
         <w:drawing>
           <wp:inline distB="114300" distT="114300" distL="114300" distR="114300">
-            <wp:extent cx="5943600" cy="3987800"/>
+            <wp:extent cx="5943600" cy="4470400"/>
             <wp:effectExtent b="0" l="0" r="0" t="0"/>
             <wp:docPr id="1" name="image1.png"/>
             <a:graphic>
@@ -70,7 +70,7 @@
                   <pic:spPr>
                     <a:xfrm>
                       <a:off x="0" y="0"/>
-                      <a:ext cx="5943600" cy="3987800"/>
+                      <a:ext cx="5943600" cy="4470400"/>
                     </a:xfrm>
                     <a:prstGeom prst="rect"/>
                     <a:ln/>
@@ -223,7 +223,7 @@
           <w:rFonts w:ascii="Calibri" w:cs="Calibri" w:eastAsia="Calibri" w:hAnsi="Calibri"/>
           <w:rtl w:val="0"/>
         </w:rPr>
-        <w:t xml:space="preserve">The Architectural Pattern we are using for Betrayal Online is a Layered Architecture. It is made up of a User interacting with a Presentation Layer, which will trigger business logic in the Business Layer which can, in response, modify the output from the Presentation Layer. The Business Layer can also receive information from other Users connected to the game via LAN to influence the Presentation Layer’s output to the original User. And, if required, the Business Layer can also place requests to store and retrieve data inside the Data Layer for business logic tasks.</w:t>
+        <w:t xml:space="preserve">The Architectural Pattern we are using for Betrayal Online is a Layered Architecture. It is made up of a User interacting with a Game UI Layer, which will trigger game logic in the Game Logic Layer which can, in response, modify the output from the Game UI Layer. The Game Logic Layer can also receive information from other Users connected to the game via LAN to influence the Game UI Layer’s output to the original User. And, if required, the Game Logic Layer can also place requests to store and retrieve data inside the Local Database for game logic tasks.</w:t>
       </w:r>
     </w:p>
     <w:p>
@@ -266,7 +266,7 @@
           <w:rFonts w:ascii="Calibri" w:cs="Calibri" w:eastAsia="Calibri" w:hAnsi="Calibri"/>
           <w:rtl w:val="0"/>
         </w:rPr>
-        <w:t xml:space="preserve">The functionality of our program in regards to User input as well as interactions with the database would be well represented by the separated layers of a Layered Architectural pattern. The User does not need to interact directly with the data stored in the Data Layer, so the Business Layer would be a helpful middle-man to handle the business logic and manipulate the Presentation Layer so that the User doesn’t have to interact with anything besides what they are meant to. Doing so in a unidirectional way often associated with the Layered Architectural pattern.</w:t>
+        <w:t xml:space="preserve">The functionality of our program in regards to User input as well as interactions with the database would be well represented by the separated layers of a Layered Architectural pattern. The User does not need to interact directly with the data stored in the Local Database or the Game Logic Layer, so the Game UI Layer would be a helpful middle-man to trigger game logic in the Game Logic Layer which would handle calls to the Local Database, so that the User doesn’t have to interact with anything besides the Game UI Layer for the game to do its thing. Working in a unidirectional way that is often associated with the Layered Architectural pattern.</w:t>
       </w:r>
     </w:p>
     <w:p>

</xml_diff>

<commit_message>
Revert "Updated Project Doc and added Domain Model Doc"
This reverts commit 5a4fc36f7c2cb9d696a14ad2749c6baeb87bf127.
</commit_message>
<xml_diff>
--- a/Project Documents/Architectural Design Document.docx
+++ b/Project Documents/Architectural Design Document.docx
@@ -50,7 +50,7 @@
         </w:rPr>
         <w:drawing>
           <wp:inline distB="114300" distT="114300" distL="114300" distR="114300">
-            <wp:extent cx="5943600" cy="4470400"/>
+            <wp:extent cx="5943600" cy="3987800"/>
             <wp:effectExtent b="0" l="0" r="0" t="0"/>
             <wp:docPr id="1" name="image1.png"/>
             <a:graphic>
@@ -70,7 +70,7 @@
                   <pic:spPr>
                     <a:xfrm>
                       <a:off x="0" y="0"/>
-                      <a:ext cx="5943600" cy="4470400"/>
+                      <a:ext cx="5943600" cy="3987800"/>
                     </a:xfrm>
                     <a:prstGeom prst="rect"/>
                     <a:ln/>
@@ -223,7 +223,7 @@
           <w:rFonts w:ascii="Calibri" w:cs="Calibri" w:eastAsia="Calibri" w:hAnsi="Calibri"/>
           <w:rtl w:val="0"/>
         </w:rPr>
-        <w:t xml:space="preserve">The Architectural Pattern we are using for Betrayal Online is a Layered Architecture. It is made up of a User interacting with a Game UI Layer, which will trigger game logic in the Game Logic Layer which can, in response, modify the output from the Game UI Layer. The Game Logic Layer can also receive information from other Users connected to the game via LAN to influence the Game UI Layer’s output to the original User. And, if required, the Game Logic Layer can also place requests to store and retrieve data inside the Local Database for game logic tasks.</w:t>
+        <w:t xml:space="preserve">The Architectural Pattern we are using for Betrayal Online is a Layered Architecture. It is made up of a User interacting with a Presentation Layer, which will trigger business logic in the Business Layer which can, in response, modify the output from the Presentation Layer. The Business Layer can also receive information from other Users connected to the game via LAN to influence the Presentation Layer’s output to the original User. And, if required, the Business Layer can also place requests to store and retrieve data inside the Data Layer for business logic tasks.</w:t>
       </w:r>
     </w:p>
     <w:p>
@@ -266,7 +266,7 @@
           <w:rFonts w:ascii="Calibri" w:cs="Calibri" w:eastAsia="Calibri" w:hAnsi="Calibri"/>
           <w:rtl w:val="0"/>
         </w:rPr>
-        <w:t xml:space="preserve">The functionality of our program in regards to User input as well as interactions with the database would be well represented by the separated layers of a Layered Architectural pattern. The User does not need to interact directly with the data stored in the Local Database or the Game Logic Layer, so the Game UI Layer would be a helpful middle-man to trigger game logic in the Game Logic Layer which would handle calls to the Local Database, so that the User doesn’t have to interact with anything besides the Game UI Layer for the game to do its thing. Working in a unidirectional way that is often associated with the Layered Architectural pattern.</w:t>
+        <w:t xml:space="preserve">The functionality of our program in regards to User input as well as interactions with the database would be well represented by the separated layers of a Layered Architectural pattern. The User does not need to interact directly with the data stored in the Data Layer, so the Business Layer would be a helpful middle-man to handle the business logic and manipulate the Presentation Layer so that the User doesn’t have to interact with anything besides what they are meant to. Doing so in a unidirectional way often associated with the Layered Architectural pattern.</w:t>
       </w:r>
     </w:p>
     <w:p>

</xml_diff>

<commit_message>
Reapply "Updated Project Doc and added Domain Model Doc"
This reverts commit d3123ff15662d2587292e0c47d6cdf3b78bfcc56.
</commit_message>
<xml_diff>
--- a/Project Documents/Architectural Design Document.docx
+++ b/Project Documents/Architectural Design Document.docx
@@ -50,7 +50,7 @@
         </w:rPr>
         <w:drawing>
           <wp:inline distB="114300" distT="114300" distL="114300" distR="114300">
-            <wp:extent cx="5943600" cy="3987800"/>
+            <wp:extent cx="5943600" cy="4470400"/>
             <wp:effectExtent b="0" l="0" r="0" t="0"/>
             <wp:docPr id="1" name="image1.png"/>
             <a:graphic>
@@ -70,7 +70,7 @@
                   <pic:spPr>
                     <a:xfrm>
                       <a:off x="0" y="0"/>
-                      <a:ext cx="5943600" cy="3987800"/>
+                      <a:ext cx="5943600" cy="4470400"/>
                     </a:xfrm>
                     <a:prstGeom prst="rect"/>
                     <a:ln/>
@@ -223,7 +223,7 @@
           <w:rFonts w:ascii="Calibri" w:cs="Calibri" w:eastAsia="Calibri" w:hAnsi="Calibri"/>
           <w:rtl w:val="0"/>
         </w:rPr>
-        <w:t xml:space="preserve">The Architectural Pattern we are using for Betrayal Online is a Layered Architecture. It is made up of a User interacting with a Presentation Layer, which will trigger business logic in the Business Layer which can, in response, modify the output from the Presentation Layer. The Business Layer can also receive information from other Users connected to the game via LAN to influence the Presentation Layer’s output to the original User. And, if required, the Business Layer can also place requests to store and retrieve data inside the Data Layer for business logic tasks.</w:t>
+        <w:t xml:space="preserve">The Architectural Pattern we are using for Betrayal Online is a Layered Architecture. It is made up of a User interacting with a Game UI Layer, which will trigger game logic in the Game Logic Layer which can, in response, modify the output from the Game UI Layer. The Game Logic Layer can also receive information from other Users connected to the game via LAN to influence the Game UI Layer’s output to the original User. And, if required, the Game Logic Layer can also place requests to store and retrieve data inside the Local Database for game logic tasks.</w:t>
       </w:r>
     </w:p>
     <w:p>
@@ -266,7 +266,7 @@
           <w:rFonts w:ascii="Calibri" w:cs="Calibri" w:eastAsia="Calibri" w:hAnsi="Calibri"/>
           <w:rtl w:val="0"/>
         </w:rPr>
-        <w:t xml:space="preserve">The functionality of our program in regards to User input as well as interactions with the database would be well represented by the separated layers of a Layered Architectural pattern. The User does not need to interact directly with the data stored in the Data Layer, so the Business Layer would be a helpful middle-man to handle the business logic and manipulate the Presentation Layer so that the User doesn’t have to interact with anything besides what they are meant to. Doing so in a unidirectional way often associated with the Layered Architectural pattern.</w:t>
+        <w:t xml:space="preserve">The functionality of our program in regards to User input as well as interactions with the database would be well represented by the separated layers of a Layered Architectural pattern. The User does not need to interact directly with the data stored in the Local Database or the Game Logic Layer, so the Game UI Layer would be a helpful middle-man to trigger game logic in the Game Logic Layer which would handle calls to the Local Database, so that the User doesn’t have to interact with anything besides the Game UI Layer for the game to do its thing. Working in a unidirectional way that is often associated with the Layered Architectural pattern.</w:t>
       </w:r>
     </w:p>
     <w:p>

</xml_diff>

<commit_message>
Revert "Reapply "Updated Project Doc and added Domain Model Doc""
This reverts commit 3639741739b25515f0370c828e6935ddcb74cfbe.
</commit_message>
<xml_diff>
--- a/Project Documents/Architectural Design Document.docx
+++ b/Project Documents/Architectural Design Document.docx
@@ -50,7 +50,7 @@
         </w:rPr>
         <w:drawing>
           <wp:inline distB="114300" distT="114300" distL="114300" distR="114300">
-            <wp:extent cx="5943600" cy="4470400"/>
+            <wp:extent cx="5943600" cy="3987800"/>
             <wp:effectExtent b="0" l="0" r="0" t="0"/>
             <wp:docPr id="1" name="image1.png"/>
             <a:graphic>
@@ -70,7 +70,7 @@
                   <pic:spPr>
                     <a:xfrm>
                       <a:off x="0" y="0"/>
-                      <a:ext cx="5943600" cy="4470400"/>
+                      <a:ext cx="5943600" cy="3987800"/>
                     </a:xfrm>
                     <a:prstGeom prst="rect"/>
                     <a:ln/>
@@ -223,7 +223,7 @@
           <w:rFonts w:ascii="Calibri" w:cs="Calibri" w:eastAsia="Calibri" w:hAnsi="Calibri"/>
           <w:rtl w:val="0"/>
         </w:rPr>
-        <w:t xml:space="preserve">The Architectural Pattern we are using for Betrayal Online is a Layered Architecture. It is made up of a User interacting with a Game UI Layer, which will trigger game logic in the Game Logic Layer which can, in response, modify the output from the Game UI Layer. The Game Logic Layer can also receive information from other Users connected to the game via LAN to influence the Game UI Layer’s output to the original User. And, if required, the Game Logic Layer can also place requests to store and retrieve data inside the Local Database for game logic tasks.</w:t>
+        <w:t xml:space="preserve">The Architectural Pattern we are using for Betrayal Online is a Layered Architecture. It is made up of a User interacting with a Presentation Layer, which will trigger business logic in the Business Layer which can, in response, modify the output from the Presentation Layer. The Business Layer can also receive information from other Users connected to the game via LAN to influence the Presentation Layer’s output to the original User. And, if required, the Business Layer can also place requests to store and retrieve data inside the Data Layer for business logic tasks.</w:t>
       </w:r>
     </w:p>
     <w:p>
@@ -266,7 +266,7 @@
           <w:rFonts w:ascii="Calibri" w:cs="Calibri" w:eastAsia="Calibri" w:hAnsi="Calibri"/>
           <w:rtl w:val="0"/>
         </w:rPr>
-        <w:t xml:space="preserve">The functionality of our program in regards to User input as well as interactions with the database would be well represented by the separated layers of a Layered Architectural pattern. The User does not need to interact directly with the data stored in the Local Database or the Game Logic Layer, so the Game UI Layer would be a helpful middle-man to trigger game logic in the Game Logic Layer which would handle calls to the Local Database, so that the User doesn’t have to interact with anything besides the Game UI Layer for the game to do its thing. Working in a unidirectional way that is often associated with the Layered Architectural pattern.</w:t>
+        <w:t xml:space="preserve">The functionality of our program in regards to User input as well as interactions with the database would be well represented by the separated layers of a Layered Architectural pattern. The User does not need to interact directly with the data stored in the Data Layer, so the Business Layer would be a helpful middle-man to handle the business logic and manipulate the Presentation Layer so that the User doesn’t have to interact with anything besides what they are meant to. Doing so in a unidirectional way often associated with the Layered Architectural pattern.</w:t>
       </w:r>
     </w:p>
     <w:p>

</xml_diff>